<commit_message>
añadida la planificación y pila de producto, falta acabar Capítulo 2
</commit_message>
<xml_diff>
--- a/Documentos de apoyo/Referencias y notas.docx
+++ b/Documentos de apoyo/Referencias y notas.docx
@@ -247,6 +247,7 @@
         </w:rPr>
       </w:pPr>
       <w:proofErr w:type="spellStart"/>
+      <w:proofErr w:type="gramStart"/>
       <w:r>
         <w:rPr>
           <w:sz w:val="24"/>
@@ -255,6 +256,7 @@
         <w:t>Rollero</w:t>
       </w:r>
       <w:proofErr w:type="spellEnd"/>
+      <w:proofErr w:type="gramEnd"/>
       <w:r>
         <w:rPr>
           <w:sz w:val="24"/>
@@ -526,107 +528,6 @@
             <w:rStyle w:val="Hipervnculo"/>
           </w:rPr>
           <w:t>https://blog.trello.com/es/metodologia-kanban</w:t>
-        </w:r>
-      </w:hyperlink>
-    </w:p>
-    <w:p>
-      <w:pPr>
-        <w:pStyle w:val="Prrafodelista"/>
-        <w:numPr>
-          <w:ilvl w:val="0"/>
-          <w:numId w:val="1"/>
-        </w:numPr>
-      </w:pPr>
-      <w:r>
-        <w:t xml:space="preserve">Wikipedia: </w:t>
-      </w:r>
-      <w:hyperlink r:id="rId21" w:history="1">
-        <w:r>
-          <w:rPr>
-            <w:rStyle w:val="Hipervnculo"/>
-          </w:rPr>
-          <w:t>https://www.getbillage.com/es/blog/metodologia-kanban-ventajas-y-caracteristicas</w:t>
-        </w:r>
-      </w:hyperlink>
-    </w:p>
-    <w:p/>
-    <w:p>
-      <w:pPr>
-        <w:rPr>
-          <w:b/>
-          <w:bCs/>
-          <w:sz w:val="24"/>
-          <w:szCs w:val="24"/>
-        </w:rPr>
-      </w:pPr>
-      <w:r>
-        <w:rPr>
-          <w:b/>
-          <w:bCs/>
-          <w:sz w:val="24"/>
-          <w:szCs w:val="24"/>
-        </w:rPr>
-        <w:t xml:space="preserve">Grupo Gimeno e </w:t>
-      </w:r>
-      <w:proofErr w:type="spellStart"/>
-      <w:r>
-        <w:rPr>
-          <w:b/>
-          <w:bCs/>
-          <w:sz w:val="24"/>
-          <w:szCs w:val="24"/>
-        </w:rPr>
-        <w:t>IoTsens</w:t>
-      </w:r>
-      <w:proofErr w:type="spellEnd"/>
-      <w:r>
-        <w:rPr>
-          <w:b/>
-          <w:bCs/>
-          <w:sz w:val="24"/>
-          <w:szCs w:val="24"/>
-        </w:rPr>
-        <w:t>:</w:t>
-      </w:r>
-    </w:p>
-    <w:p>
-      <w:pPr>
-        <w:pStyle w:val="Prrafodelista"/>
-        <w:numPr>
-          <w:ilvl w:val="0"/>
-          <w:numId w:val="1"/>
-        </w:numPr>
-      </w:pPr>
-      <w:r>
-        <w:t xml:space="preserve">Web oficial Grupo Gimeno: </w:t>
-      </w:r>
-      <w:hyperlink r:id="rId22" w:history="1">
-        <w:r>
-          <w:rPr>
-            <w:rStyle w:val="Hipervnculo"/>
-          </w:rPr>
-          <w:t>https://www.grupogimeno.com/grupo-gimeno/</w:t>
-        </w:r>
-      </w:hyperlink>
-    </w:p>
-    <w:p>
-      <w:pPr>
-        <w:pStyle w:val="Prrafodelista"/>
-        <w:numPr>
-          <w:ilvl w:val="0"/>
-          <w:numId w:val="1"/>
-        </w:numPr>
-      </w:pPr>
-      <w:r>
-        <w:lastRenderedPageBreak/>
-        <w:t xml:space="preserve">Presentación Grupo Gimeno: </w:t>
-      </w:r>
-      <w:hyperlink r:id="rId23" w:history="1">
-        <w:r>
-          <w:rPr>
-            <w:rStyle w:val="Hipervnculo"/>
-          </w:rPr>
-          <w:t>https://www.grupogimeno.com/wp-content/uploads/2019/12/Presentacion_corporativa_GRUPOGIMENO_Dic2019.pdf</w:t>
         </w:r>
       </w:hyperlink>
     </w:p>
@@ -643,52 +544,139 @@
           <w:u w:val="none"/>
         </w:rPr>
       </w:pPr>
+      <w:r>
+        <w:t xml:space="preserve">Wikipedia: </w:t>
+      </w:r>
+      <w:hyperlink r:id="rId21" w:history="1">
+        <w:r>
+          <w:rPr>
+            <w:rStyle w:val="Hipervnculo"/>
+          </w:rPr>
+          <w:t>https://www.getbillage.com/es/blog/metodologia-kanban-ventajas-y-caracteristicas</w:t>
+        </w:r>
+      </w:hyperlink>
+    </w:p>
+    <w:p>
+      <w:pPr>
+        <w:pStyle w:val="Prrafodelista"/>
+      </w:pPr>
+    </w:p>
+    <w:p>
+      <w:pPr>
+        <w:rPr>
+          <w:b/>
+          <w:bCs/>
+        </w:rPr>
+      </w:pPr>
+      <w:r>
+        <w:rPr>
+          <w:b/>
+          <w:bCs/>
+        </w:rPr>
+        <w:t>JIRA para poder recrear partes del proyecto de prácticas:</w:t>
+      </w:r>
+    </w:p>
+    <w:p>
+      <w:pPr>
+        <w:pStyle w:val="Prrafodelista"/>
+        <w:numPr>
+          <w:ilvl w:val="0"/>
+          <w:numId w:val="1"/>
+        </w:numPr>
+      </w:pPr>
+      <w:hyperlink r:id="rId22" w:history="1">
+        <w:r>
+          <w:rPr>
+            <w:rStyle w:val="Hipervnculo"/>
+          </w:rPr>
+          <w:t>https://tfg-rosa.atlassian.net/welcome/software</w:t>
+        </w:r>
+      </w:hyperlink>
+    </w:p>
+    <w:p>
+      <w:pPr>
+        <w:pStyle w:val="Prrafodelista"/>
+      </w:pPr>
+    </w:p>
+    <w:p>
+      <w:pPr>
+        <w:rPr>
+          <w:b/>
+          <w:bCs/>
+          <w:sz w:val="24"/>
+          <w:szCs w:val="24"/>
+        </w:rPr>
+      </w:pPr>
+      <w:r>
+        <w:rPr>
+          <w:b/>
+          <w:bCs/>
+          <w:sz w:val="24"/>
+          <w:szCs w:val="24"/>
+        </w:rPr>
+        <w:lastRenderedPageBreak/>
+        <w:t xml:space="preserve">Grupo Gimeno e </w:t>
+      </w:r>
       <w:proofErr w:type="spellStart"/>
       <w:r>
+        <w:rPr>
+          <w:b/>
+          <w:bCs/>
+          <w:sz w:val="24"/>
+          <w:szCs w:val="24"/>
+        </w:rPr>
         <w:t>IoTsens</w:t>
       </w:r>
       <w:proofErr w:type="spellEnd"/>
       <w:r>
-        <w:t xml:space="preserve">: </w:t>
+        <w:rPr>
+          <w:b/>
+          <w:bCs/>
+          <w:sz w:val="24"/>
+          <w:szCs w:val="24"/>
+        </w:rPr>
+        <w:t>:</w:t>
+      </w:r>
+    </w:p>
+    <w:p>
+      <w:pPr>
+        <w:pStyle w:val="Prrafodelista"/>
+        <w:numPr>
+          <w:ilvl w:val="0"/>
+          <w:numId w:val="1"/>
+        </w:numPr>
+      </w:pPr>
+      <w:r>
+        <w:t xml:space="preserve">Web oficial Grupo Gimeno: </w:t>
+      </w:r>
+      <w:hyperlink r:id="rId23" w:history="1">
+        <w:r>
+          <w:rPr>
+            <w:rStyle w:val="Hipervnculo"/>
+          </w:rPr>
+          <w:t>https://www.grupogimeno.com/grupo-gimeno/</w:t>
+        </w:r>
+      </w:hyperlink>
+    </w:p>
+    <w:p>
+      <w:pPr>
+        <w:pStyle w:val="Prrafodelista"/>
+        <w:numPr>
+          <w:ilvl w:val="0"/>
+          <w:numId w:val="1"/>
+        </w:numPr>
+      </w:pPr>
+      <w:r>
+        <w:t xml:space="preserve">Presentación Grupo Gimeno: </w:t>
       </w:r>
       <w:hyperlink r:id="rId24" w:history="1">
         <w:r>
           <w:rPr>
             <w:rStyle w:val="Hipervnculo"/>
           </w:rPr>
-          <w:t>https://iotsens.com/iotsens/quienes-somos/</w:t>
-        </w:r>
-      </w:hyperlink>
-    </w:p>
-    <w:p/>
-    <w:p>
-      <w:pPr>
-        <w:rPr>
-          <w:b/>
-          <w:bCs/>
-        </w:rPr>
-      </w:pPr>
-      <w:r>
-        <w:rPr>
-          <w:b/>
-          <w:bCs/>
-        </w:rPr>
-        <w:t>Bibliografía en LaTeX</w:t>
-      </w:r>
-      <w:r>
-        <w:rPr>
-          <w:b/>
-          <w:bCs/>
-        </w:rPr>
-        <w:t xml:space="preserve"> (también hay más cosas en otros documentos)</w:t>
-      </w:r>
-      <w:r>
-        <w:rPr>
-          <w:b/>
-          <w:bCs/>
-        </w:rPr>
-        <w:t>:</w:t>
-      </w:r>
+          <w:t>https://www.grupogimeno.com/wp-content/uploads/2019/12/Presentacion_corporativa_GRUPOGIMENO_Dic2019.pdf</w:t>
+        </w:r>
+      </w:hyperlink>
     </w:p>
     <w:p>
       <w:pPr>
@@ -703,10 +691,70 @@
           <w:u w:val="none"/>
         </w:rPr>
       </w:pPr>
+      <w:proofErr w:type="spellStart"/>
+      <w:r>
+        <w:t>IoTsens</w:t>
+      </w:r>
+      <w:proofErr w:type="spellEnd"/>
+      <w:r>
+        <w:t xml:space="preserve">: </w:t>
+      </w:r>
+      <w:hyperlink r:id="rId25" w:history="1">
+        <w:r>
+          <w:rPr>
+            <w:rStyle w:val="Hipervnculo"/>
+          </w:rPr>
+          <w:t>https://iotsens.com/iotsens/quienes-somos/</w:t>
+        </w:r>
+      </w:hyperlink>
+    </w:p>
+    <w:p/>
+    <w:p>
+      <w:pPr>
+        <w:rPr>
+          <w:b/>
+          <w:bCs/>
+        </w:rPr>
+      </w:pPr>
+      <w:r>
+        <w:rPr>
+          <w:b/>
+          <w:bCs/>
+        </w:rPr>
+        <w:t>Bibliografía en LaTeX</w:t>
+      </w:r>
+      <w:r>
+        <w:rPr>
+          <w:b/>
+          <w:bCs/>
+        </w:rPr>
+        <w:t xml:space="preserve"> (también hay más cosas en otros documentos)</w:t>
+      </w:r>
+      <w:r>
+        <w:rPr>
+          <w:b/>
+          <w:bCs/>
+        </w:rPr>
+        <w:t>:</w:t>
+      </w:r>
+    </w:p>
+    <w:p>
+      <w:pPr>
+        <w:pStyle w:val="Prrafodelista"/>
+        <w:numPr>
+          <w:ilvl w:val="0"/>
+          <w:numId w:val="1"/>
+        </w:numPr>
+        <w:rPr>
+          <w:rStyle w:val="Hipervnculo"/>
+          <w:color w:val="auto"/>
+          <w:u w:val="none"/>
+        </w:rPr>
+      </w:pPr>
       <w:r>
         <w:t xml:space="preserve">Tutorial para hacer referencias: </w:t>
       </w:r>
-      <w:hyperlink r:id="rId25" w:history="1">
+      <w:hyperlink r:id="rId26" w:history="1">
         <w:r>
           <w:rPr>
             <w:rStyle w:val="Hipervnculo"/>
@@ -731,7 +779,7 @@
       <w:r>
         <w:t xml:space="preserve">Definición: </w:t>
       </w:r>
-      <w:hyperlink r:id="rId26" w:history="1">
+      <w:hyperlink r:id="rId27" w:history="1">
         <w:r>
           <w:rPr>
             <w:rStyle w:val="Hipervnculo"/>
@@ -789,7 +837,7 @@
       <w:r>
         <w:t xml:space="preserve">Para hacer referencias y la bibliografía en LaTeX: </w:t>
       </w:r>
-      <w:hyperlink r:id="rId27" w:history="1">
+      <w:hyperlink r:id="rId28" w:history="1">
         <w:r>
           <w:rPr>
             <w:rStyle w:val="Hipervnculo"/>
@@ -818,8 +866,13 @@
           <w:numId w:val="1"/>
         </w:numPr>
       </w:pPr>
-      <w:r>
-        <w:t>¿Explicar en Planificación (2.2) qué es la pila de producto o mejor en la metodología (2.1)?</w:t>
+      <w:proofErr w:type="gramStart"/>
+      <w:r>
+        <w:t>¿Explicar en Planificación (2.</w:t>
+      </w:r>
+      <w:proofErr w:type="gramEnd"/>
+      <w:r>
+        <w:t>2) qué es la pila de producto o mejor en la metodología (2.1)?</w:t>
       </w:r>
     </w:p>
     <w:p>
@@ -868,55 +921,204 @@
           <w:ilvl w:val="0"/>
           <w:numId w:val="1"/>
         </w:numPr>
-      </w:pPr>
-      <w:r>
-        <w:t xml:space="preserve">Preguntar cuándo se debe poner el nombre completo y cuando las siglas, ver si </w:t>
+        <w:shd w:val="clear" w:color="auto" w:fill="EEEEEE"/>
+        <w:spacing w:after="0" w:line="240" w:lineRule="auto"/>
+        <w:textAlignment w:val="center"/>
+        <w:rPr>
+          <w:rFonts w:ascii="Helvetica" w:eastAsia="Times New Roman" w:hAnsi="Helvetica" w:cs="Helvetica"/>
+          <w:sz w:val="20"/>
+          <w:szCs w:val="20"/>
+          <w:lang w:eastAsia="es-ES"/>
+        </w:rPr>
+      </w:pPr>
+      <w:r>
+        <w:rPr>
+          <w:rFonts w:ascii="Helvetica" w:eastAsia="Times New Roman" w:hAnsi="Helvetica" w:cs="Helvetica"/>
+          <w:sz w:val="20"/>
+          <w:szCs w:val="20"/>
+          <w:lang w:eastAsia="es-ES"/>
+        </w:rPr>
+        <w:t>La primera vez que utilizas una sigla indicas su significado. Por ejemplo, "La ONU (Organización de Naciones Unidas) establece que...".</w:t>
+      </w:r>
+    </w:p>
+    <w:p>
+      <w:pPr>
+        <w:pStyle w:val="Prrafodelista"/>
+        <w:numPr>
+          <w:ilvl w:val="0"/>
+          <w:numId w:val="1"/>
+        </w:numPr>
+      </w:pPr>
+      <w:r>
+        <w:t>¿</w:t>
       </w:r>
       <w:proofErr w:type="spellStart"/>
       <w:r>
-        <w:t>de</w:t>
+        <w:t>Frontend</w:t>
       </w:r>
       <w:proofErr w:type="spellEnd"/>
       <w:r>
-        <w:t xml:space="preserve"> debe poner tipo: OVNI (Objeto Volador No Identificado) u Objeto Volador No Identificado (OVNI).</w:t>
-      </w:r>
-    </w:p>
-    <w:p>
-      <w:pPr>
-        <w:pStyle w:val="Prrafodelista"/>
-        <w:numPr>
-          <w:ilvl w:val="0"/>
-          <w:numId w:val="1"/>
-        </w:numPr>
-      </w:pPr>
-      <w:r>
-        <w:t>¿</w:t>
+        <w:t xml:space="preserve"> o </w:t>
       </w:r>
       <w:proofErr w:type="spellStart"/>
       <w:r>
-        <w:t>Frontend</w:t>
+        <w:t>front</w:t>
       </w:r>
       <w:proofErr w:type="spellEnd"/>
       <w:r>
-        <w:t xml:space="preserve"> o </w:t>
+        <w:t xml:space="preserve"> </w:t>
       </w:r>
       <w:proofErr w:type="spellStart"/>
       <w:r>
-        <w:t>front</w:t>
+        <w:t>end</w:t>
       </w:r>
       <w:proofErr w:type="spellEnd"/>
       <w:r>
+        <w:t>?</w:t>
+      </w:r>
+    </w:p>
+    <w:p>
+      <w:pPr>
+        <w:pStyle w:val="Prrafodelista"/>
+        <w:numPr>
+          <w:ilvl w:val="0"/>
+          <w:numId w:val="1"/>
+        </w:numPr>
+      </w:pPr>
+      <w:proofErr w:type="gramStart"/>
+      <w:r>
+        <w:rPr>
+          <w:b/>
+          <w:bCs/>
+        </w:rPr>
+        <w:t>OJO!</w:t>
+      </w:r>
+      <w:proofErr w:type="gramEnd"/>
+      <w:r>
+        <w:t xml:space="preserve"> Añadir en el capítulo 2 – Planificación: Riesgos (humanos, económicos y temporales) y añadir las restricciones también</w:t>
+      </w:r>
+    </w:p>
+    <w:p>
+      <w:pPr>
+        <w:pStyle w:val="Prrafodelista"/>
+        <w:numPr>
+          <w:ilvl w:val="0"/>
+          <w:numId w:val="1"/>
+        </w:numPr>
+      </w:pPr>
+      <w:proofErr w:type="gramStart"/>
+      <w:r>
+        <w:rPr>
+          <w:b/>
+          <w:bCs/>
+        </w:rPr>
+        <w:t>IMPORTANTE!</w:t>
+      </w:r>
+      <w:r>
+        <w:t>!!</w:t>
+      </w:r>
+      <w:proofErr w:type="gramEnd"/>
+      <w:r>
+        <w:t xml:space="preserve"> Se debe tener en cuenta añadir lo que significa API, como aún no sé cuál es la primera aparición de esta palabra, anoto su acrónimo: </w:t>
+      </w:r>
+      <w:r>
+        <w:rPr>
+          <w:rFonts w:ascii="Arial" w:hAnsi="Arial" w:cs="Arial"/>
+          <w:color w:val="202122"/>
+          <w:sz w:val="21"/>
+          <w:szCs w:val="21"/>
+          <w:shd w:val="clear" w:color="auto" w:fill="FFFFFF"/>
+        </w:rPr>
+        <w:t> </w:t>
+      </w:r>
+      <w:proofErr w:type="spellStart"/>
+      <w:r>
+        <w:rPr>
+          <w:rFonts w:ascii="Arial" w:hAnsi="Arial" w:cs="Arial"/>
+          <w:color w:val="202122"/>
+          <w:sz w:val="21"/>
+          <w:szCs w:val="21"/>
+          <w:shd w:val="clear" w:color="auto" w:fill="FFFFFF"/>
+        </w:rPr>
+        <w:t>Application</w:t>
+      </w:r>
+      <w:proofErr w:type="spellEnd"/>
+      <w:r>
+        <w:rPr>
+          <w:rFonts w:ascii="Arial" w:hAnsi="Arial" w:cs="Arial"/>
+          <w:color w:val="202122"/>
+          <w:sz w:val="21"/>
+          <w:szCs w:val="21"/>
+          <w:shd w:val="clear" w:color="auto" w:fill="FFFFFF"/>
+        </w:rPr>
         <w:t xml:space="preserve"> </w:t>
       </w:r>
       <w:proofErr w:type="spellStart"/>
       <w:r>
-        <w:t>end</w:t>
+        <w:rPr>
+          <w:rFonts w:ascii="Arial" w:hAnsi="Arial" w:cs="Arial"/>
+          <w:color w:val="202122"/>
+          <w:sz w:val="21"/>
+          <w:szCs w:val="21"/>
+          <w:shd w:val="clear" w:color="auto" w:fill="FFFFFF"/>
+        </w:rPr>
+        <w:t>Programming</w:t>
       </w:r>
       <w:proofErr w:type="spellEnd"/>
       <w:r>
-        <w:t>?</w:t>
-      </w:r>
+        <w:rPr>
+          <w:rFonts w:ascii="Arial" w:hAnsi="Arial" w:cs="Arial"/>
+          <w:color w:val="202122"/>
+          <w:sz w:val="21"/>
+          <w:szCs w:val="21"/>
+          <w:shd w:val="clear" w:color="auto" w:fill="FFFFFF"/>
+        </w:rPr>
+        <w:t xml:space="preserve"> </w:t>
+      </w:r>
+      <w:proofErr w:type="gramStart"/>
+      <w:r>
+        <w:rPr>
+          <w:rFonts w:ascii="Arial" w:hAnsi="Arial" w:cs="Arial"/>
+          <w:color w:val="202122"/>
+          <w:sz w:val="21"/>
+          <w:szCs w:val="21"/>
+          <w:shd w:val="clear" w:color="auto" w:fill="FFFFFF"/>
+        </w:rPr>
+        <w:t>Interface</w:t>
+      </w:r>
+      <w:proofErr w:type="gramEnd"/>
+      <w:r>
+        <w:t xml:space="preserve"> </w:t>
+      </w:r>
+    </w:p>
+    <w:p>
+      <w:pPr>
+        <w:pStyle w:val="Prrafodelista"/>
+        <w:numPr>
+          <w:ilvl w:val="0"/>
+          <w:numId w:val="1"/>
+        </w:numPr>
+      </w:pPr>
       <w:bookmarkStart w:id="0" w:name="_GoBack"/>
+      <w:r>
+        <w:t xml:space="preserve">Revisar cuando se ha puesto el nombre de “aplicación”, puede que fuera mejor “plataforma web”, y mirar si se debe poner en algún sitio el nombre de </w:t>
+      </w:r>
+      <w:proofErr w:type="spellStart"/>
+      <w:r>
+        <w:t>Water</w:t>
+      </w:r>
+      <w:proofErr w:type="spellEnd"/>
+      <w:r>
+        <w:t xml:space="preserve"> </w:t>
+      </w:r>
+      <w:proofErr w:type="spellStart"/>
+      <w:r>
+        <w:t>Clients</w:t>
+      </w:r>
+      <w:proofErr w:type="spellEnd"/>
+      <w:r>
+        <w:t xml:space="preserve"> para que se entienda mejor de qué estoy hablando</w:t>
+      </w:r>
       <w:bookmarkEnd w:id="0"/>
     </w:p>
     <w:sectPr>

</xml_diff>